<commit_message>
experiencia 6 e minor fix
</commit_message>
<xml_diff>
--- a/Project2/Sofia/Experiencia 4,6.docx
+++ b/Project2/Sofia/Experiencia 4,6.docx
@@ -41,35 +41,41 @@
         <w:rPr>
           <w:b/>
           <w:u w:val="single"/>
-          <w:lang w:val="en-US"/>
-        </w:rPr>
-      </w:pPr>
-      <w:r>
-        <w:rPr>
-          <w:b/>
-          <w:u w:val="single"/>
-          <w:lang w:val="en-US"/>
-        </w:rPr>
-        <w:t xml:space="preserve">How to configure a static route in a </w:t>
-      </w:r>
-      <w:r>
-        <w:rPr>
-          <w:b/>
-          <w:u w:val="single"/>
-          <w:lang w:val="en-US"/>
-        </w:rPr>
-        <w:t>commercial</w:t>
-      </w:r>
-      <w:r>
-        <w:rPr>
-          <w:b/>
-          <w:u w:val="single"/>
-          <w:lang w:val="en-US"/>
-        </w:rPr>
-        <w:t xml:space="preserve"> router?</w:t>
-      </w:r>
-    </w:p>
-    <w:p>
+        </w:rPr>
+      </w:pPr>
+      <w:r>
+        <w:rPr>
+          <w:b/>
+          <w:u w:val="single"/>
+        </w:rPr>
+        <w:t xml:space="preserve">Como se </w:t>
+      </w:r>
+      <w:r>
+        <w:rPr>
+          <w:b/>
+          <w:u w:val="single"/>
+        </w:rPr>
+        <w:t>configura</w:t>
+      </w:r>
+      <w:r>
+        <w:rPr>
+          <w:b/>
+          <w:u w:val="single"/>
+        </w:rPr>
+        <w:t xml:space="preserve"> um router estático num router comercial</w:t>
+      </w:r>
+      <w:r>
+        <w:rPr>
+          <w:b/>
+          <w:u w:val="single"/>
+        </w:rPr>
+        <w:t>?</w:t>
+      </w:r>
+    </w:p>
+    <w:p>
+      <w:pPr>
+        <w:jc w:val="both"/>
+      </w:pPr>
       <w:r>
         <w:t xml:space="preserve">De forma a configurar </w:t>
       </w:r>
@@ -125,6 +131,7 @@
           <w:ilvl w:val="0"/>
           <w:numId w:val="3"/>
         </w:numPr>
+        <w:jc w:val="both"/>
       </w:pPr>
       <w:r>
         <w:t>configure terminal</w:t>
@@ -137,6 +144,7 @@
           <w:ilvl w:val="0"/>
           <w:numId w:val="3"/>
         </w:numPr>
+        <w:jc w:val="both"/>
       </w:pPr>
       <w:proofErr w:type="spellStart"/>
       <w:r>
@@ -195,6 +203,7 @@
           <w:ilvl w:val="0"/>
           <w:numId w:val="3"/>
         </w:numPr>
+        <w:jc w:val="both"/>
       </w:pPr>
       <w:r>
         <w:t>exit</w:t>
@@ -213,27 +222,62 @@
         <w:rPr>
           <w:b/>
           <w:u w:val="single"/>
-          <w:lang w:val="en-US"/>
-        </w:rPr>
-      </w:pPr>
-      <w:r>
-        <w:rPr>
-          <w:b/>
-          <w:u w:val="single"/>
-          <w:lang w:val="en-US"/>
-        </w:rPr>
-        <w:t xml:space="preserve">2) </w:t>
-      </w:r>
-      <w:r>
-        <w:rPr>
-          <w:b/>
-          <w:u w:val="single"/>
-          <w:lang w:val="en-US"/>
-        </w:rPr>
-        <w:t xml:space="preserve"> What are the paths followed by the packets in the experiments carried out and why?</w:t>
-      </w:r>
-    </w:p>
-    <w:p>
+        </w:rPr>
+      </w:pPr>
+      <w:r>
+        <w:rPr>
+          <w:b/>
+          <w:u w:val="single"/>
+        </w:rPr>
+        <w:t xml:space="preserve">2)  </w:t>
+      </w:r>
+      <w:r>
+        <w:rPr>
+          <w:b/>
+          <w:u w:val="single"/>
+        </w:rPr>
+        <w:t>Quais são as rotas seguidas</w:t>
+      </w:r>
+      <w:r>
+        <w:rPr>
+          <w:b/>
+          <w:u w:val="single"/>
+        </w:rPr>
+        <w:t xml:space="preserve"> pelos pacotes</w:t>
+      </w:r>
+      <w:r>
+        <w:rPr>
+          <w:b/>
+          <w:u w:val="single"/>
+        </w:rPr>
+        <w:t xml:space="preserve"> </w:t>
+      </w:r>
+      <w:r>
+        <w:rPr>
+          <w:b/>
+          <w:u w:val="single"/>
+        </w:rPr>
+        <w:t>durante a</w:t>
+      </w:r>
+      <w:r>
+        <w:rPr>
+          <w:b/>
+          <w:u w:val="single"/>
+        </w:rPr>
+        <w:t xml:space="preserve"> experiência?</w:t>
+      </w:r>
+      <w:r>
+        <w:rPr>
+          <w:b/>
+          <w:u w:val="single"/>
+        </w:rPr>
+        <w:t xml:space="preserve"> Explique.</w:t>
+      </w:r>
+    </w:p>
+    <w:p>
+      <w:pPr>
+        <w:jc w:val="both"/>
+      </w:pPr>
       <w:r>
         <w:t>No caso de</w:t>
       </w:r>
@@ -321,99 +365,79 @@
         <w:ind w:left="360"/>
         <w:rPr>
           <w:b/>
-          <w:lang w:val="en-US"/>
-        </w:rPr>
-      </w:pPr>
-      <w:r>
-        <w:rPr>
-          <w:b/>
-          <w:lang w:val="en-US"/>
-        </w:rPr>
-        <w:t>3)</w:t>
-      </w:r>
-      <w:r>
-        <w:rPr>
-          <w:b/>
-          <w:lang w:val="en-US"/>
-        </w:rPr>
-        <w:t xml:space="preserve"> How to </w:t>
+        </w:rPr>
+      </w:pPr>
+      <w:r>
+        <w:rPr>
+          <w:b/>
+        </w:rPr>
+        <w:t xml:space="preserve">3) </w:t>
+      </w:r>
+      <w:r>
+        <w:rPr>
+          <w:b/>
+        </w:rPr>
+        <w:t xml:space="preserve">Como </w:t>
+      </w:r>
+      <w:r>
+        <w:rPr>
+          <w:b/>
+        </w:rPr>
+        <w:t>se configura</w:t>
+      </w:r>
+      <w:r>
+        <w:rPr>
+          <w:b/>
+        </w:rPr>
+        <w:t xml:space="preserve"> o NAT num router comercial</w:t>
+      </w:r>
+      <w:r>
+        <w:rPr>
+          <w:b/>
+        </w:rPr>
+        <w:t>?</w:t>
+      </w:r>
+    </w:p>
+    <w:p>
+      <w:pPr>
+        <w:jc w:val="both"/>
+      </w:pPr>
+      <w:r>
+        <w:t xml:space="preserve">De forma a configurar o </w:t>
+      </w:r>
+      <w:r>
+        <w:rPr>
+          <w:i/>
+        </w:rPr>
+        <w:t>router</w:t>
+      </w:r>
+      <w:r>
+        <w:t>, foi necessário configurar a interface inte</w:t>
+      </w:r>
+      <w:r>
+        <w:t>rna no processo de NAT, que foi feito seguindo</w:t>
+      </w:r>
+      <w:r>
+        <w:t xml:space="preserve"> o guiã</w:t>
+      </w:r>
+      <w:r>
+        <w:t>o fornecido para a dada experiência.</w:t>
+      </w:r>
+      <w:r>
+        <w:t xml:space="preserve"> </w:t>
+      </w:r>
+      <w:r>
+        <w:t>A</w:t>
+      </w:r>
+      <w:r>
+        <w:t xml:space="preserve"> partir do </w:t>
       </w:r>
       <w:proofErr w:type="spellStart"/>
       <w:r>
         <w:rPr>
           <w:b/>
-          <w:lang w:val="en-US"/>
-        </w:rPr>
-        <w:t>configue</w:t>
-      </w:r>
-      <w:proofErr w:type="spellEnd"/>
-      <w:r>
-        <w:rPr>
-          <w:b/>
-          <w:lang w:val="en-US"/>
-        </w:rPr>
-        <w:t xml:space="preserve"> NAT in a </w:t>
-      </w:r>
-      <w:proofErr w:type="spellStart"/>
-      <w:r>
-        <w:rPr>
-          <w:b/>
-          <w:lang w:val="en-US"/>
-        </w:rPr>
-        <w:t>comercial</w:t>
-      </w:r>
-      <w:proofErr w:type="spellEnd"/>
-      <w:r>
-        <w:rPr>
-          <w:b/>
-          <w:lang w:val="en-US"/>
-        </w:rPr>
-        <w:t xml:space="preserve"> router?</w:t>
-      </w:r>
-    </w:p>
-    <w:p>
-      <w:r>
-        <w:t xml:space="preserve">De forma a configurar o </w:t>
-      </w:r>
-      <w:r>
-        <w:rPr>
-          <w:i/>
-        </w:rPr>
-        <w:t>router</w:t>
-      </w:r>
-      <w:r>
-        <w:t>, foi necessário configurar a interface inte</w:t>
-      </w:r>
-      <w:r>
-        <w:t>rna no processo de NAT, que foi feito seguindo</w:t>
-      </w:r>
-      <w:r>
-        <w:t xml:space="preserve"> o guiã</w:t>
-      </w:r>
-      <w:r>
-        <w:t>o fornecido para a dada experiência.</w:t>
-      </w:r>
-      <w:r>
-        <w:t xml:space="preserve"> </w:t>
-      </w:r>
-      <w:r>
-        <w:t>A</w:t>
-      </w:r>
-      <w:r>
-        <w:t xml:space="preserve"> partir do </w:t>
-      </w:r>
-      <w:proofErr w:type="spellStart"/>
-      <w:r>
-        <w:rPr>
-          <w:b/>
-        </w:rPr>
-        <w:t>GTKT</w:t>
-      </w:r>
-      <w:r>
-        <w:rPr>
-          <w:b/>
-        </w:rPr>
-        <w:t>erm</w:t>
+        </w:rPr>
+        <w:t>GTKTerm</w:t>
       </w:r>
       <w:proofErr w:type="spellEnd"/>
       <w:r>
@@ -493,20 +517,35 @@
         <w:rPr>
           <w:b/>
           <w:u w:val="single"/>
-          <w:lang w:val="en-GB"/>
-        </w:rPr>
-      </w:pPr>
-      <w:r>
-        <w:rPr>
-          <w:b/>
-          <w:u w:val="single"/>
-          <w:lang w:val="en-GB"/>
+        </w:rPr>
+      </w:pPr>
+      <w:r>
+        <w:rPr>
+          <w:b/>
+          <w:u w:val="single"/>
         </w:rPr>
         <w:lastRenderedPageBreak/>
-        <w:t>4) What does NAT do?</w:t>
-      </w:r>
-    </w:p>
-    <w:p>
+        <w:t xml:space="preserve">4) </w:t>
+      </w:r>
+      <w:r>
+        <w:rPr>
+          <w:b/>
+          <w:u w:val="single"/>
+        </w:rPr>
+        <w:t>O que faz o NAT</w:t>
+      </w:r>
+      <w:r>
+        <w:rPr>
+          <w:b/>
+          <w:u w:val="single"/>
+        </w:rPr>
+        <w:t>?</w:t>
+      </w:r>
+    </w:p>
+    <w:p>
+      <w:pPr>
+        <w:jc w:val="both"/>
+      </w:pPr>
       <w:r>
         <w:t xml:space="preserve">O </w:t>
       </w:r>
@@ -622,10 +661,11 @@
       <w:r>
         <w:t>é implementado em ambientes de acesso remoto.</w:t>
       </w:r>
-      <w:bookmarkStart w:id="0" w:name="_GoBack"/>
-      <w:bookmarkEnd w:id="0"/>
-    </w:p>
-    <w:p>
+    </w:p>
+    <w:p>
+      <w:pPr>
+        <w:jc w:val="both"/>
+      </w:pPr>
       <w:r>
         <w:t xml:space="preserve">Em suma, permite </w:t>
       </w:r>
@@ -698,38 +738,63 @@
         <w:rPr>
           <w:b/>
           <w:u w:val="single"/>
-          <w:lang w:val="en-US"/>
-        </w:rPr>
-      </w:pPr>
-      <w:r>
-        <w:rPr>
-          <w:b/>
-          <w:u w:val="single"/>
-          <w:lang w:val="en-US"/>
-        </w:rPr>
-        <w:t>How many TCP connections are opened by your ftp application?</w:t>
-      </w:r>
-    </w:p>
-    <w:p>
-      <w:pPr>
-        <w:rPr>
-          <w:lang w:val="en-US"/>
-        </w:rPr>
-      </w:pPr>
-      <w:r>
-        <w:rPr>
-          <w:lang w:val="en-US"/>
-        </w:rPr>
-        <w:t>??</w:t>
-      </w:r>
-    </w:p>
-    <w:p>
-      <w:pPr>
-        <w:rPr>
-          <w:lang w:val="en-US"/>
-        </w:rPr>
-      </w:pPr>
-    </w:p>
+        </w:rPr>
+      </w:pPr>
+      <w:r>
+        <w:rPr>
+          <w:b/>
+          <w:u w:val="single"/>
+        </w:rPr>
+        <w:t>Quantas conexões TCP foram abertas pela aplicação</w:t>
+      </w:r>
+      <w:r>
+        <w:rPr>
+          <w:b/>
+          <w:u w:val="single"/>
+        </w:rPr>
+        <w:t xml:space="preserve"> FTP</w:t>
+      </w:r>
+      <w:r>
+        <w:rPr>
+          <w:b/>
+          <w:u w:val="single"/>
+        </w:rPr>
+        <w:t>?</w:t>
+      </w:r>
+    </w:p>
+    <w:p>
+      <w:pPr>
+        <w:jc w:val="both"/>
+      </w:pPr>
+      <w:r>
+        <w:t>A</w:t>
+      </w:r>
+      <w:r>
+        <w:t xml:space="preserve"> </w:t>
+      </w:r>
+      <w:r>
+        <w:t xml:space="preserve">aplicação </w:t>
+      </w:r>
+      <w:r>
+        <w:t xml:space="preserve">FTP </w:t>
+      </w:r>
+      <w:r>
+        <w:t>abriu</w:t>
+      </w:r>
+      <w:r>
+        <w:t xml:space="preserve"> </w:t>
+      </w:r>
+      <w:r>
+        <w:t xml:space="preserve">duas </w:t>
+      </w:r>
+      <w:r>
+        <w:t xml:space="preserve">conexões TCP, </w:t>
+      </w:r>
+      <w:r>
+        <w:t>uma para troca de comandos e outra para troca de dados.</w:t>
+      </w:r>
+    </w:p>
+    <w:p/>
     <w:p>
       <w:pPr>
         <w:pStyle w:val="ListParagraph"/>
@@ -740,38 +805,56 @@
         <w:rPr>
           <w:b/>
           <w:u w:val="single"/>
-          <w:lang w:val="en-US"/>
-        </w:rPr>
-      </w:pPr>
-      <w:r>
-        <w:rPr>
-          <w:b/>
-          <w:u w:val="single"/>
-          <w:lang w:val="en-US"/>
-        </w:rPr>
-        <w:t>In what connection is transported the FTP control information?</w:t>
-      </w:r>
-    </w:p>
-    <w:p>
-      <w:pPr>
-        <w:rPr>
-          <w:lang w:val="en-US"/>
-        </w:rPr>
-      </w:pPr>
-      <w:r>
-        <w:rPr>
-          <w:lang w:val="en-US"/>
-        </w:rPr>
-        <w:t>??</w:t>
-      </w:r>
-    </w:p>
-    <w:p>
-      <w:pPr>
-        <w:rPr>
-          <w:lang w:val="en-US"/>
-        </w:rPr>
-      </w:pPr>
-    </w:p>
+        </w:rPr>
+      </w:pPr>
+      <w:r>
+        <w:rPr>
+          <w:b/>
+          <w:u w:val="single"/>
+        </w:rPr>
+        <w:t>Em que conexão é transportado</w:t>
+      </w:r>
+      <w:r>
+        <w:rPr>
+          <w:b/>
+          <w:u w:val="single"/>
+        </w:rPr>
+        <w:t xml:space="preserve"> o control</w:t>
+      </w:r>
+      <w:r>
+        <w:rPr>
+          <w:b/>
+          <w:u w:val="single"/>
+        </w:rPr>
+        <w:t>o</w:t>
+      </w:r>
+      <w:r>
+        <w:rPr>
+          <w:b/>
+          <w:u w:val="single"/>
+        </w:rPr>
+        <w:t xml:space="preserve"> de informação</w:t>
+      </w:r>
+      <w:r>
+        <w:rPr>
+          <w:b/>
+          <w:u w:val="single"/>
+        </w:rPr>
+        <w:t>?</w:t>
+      </w:r>
+    </w:p>
+    <w:p>
+      <w:pPr>
+        <w:jc w:val="both"/>
+      </w:pPr>
+      <w:r>
+        <w:t>O controlo de informação é transportado na conexão</w:t>
+      </w:r>
+      <w:r>
+        <w:t xml:space="preserve"> TCP responsável pela troca de comandos.</w:t>
+      </w:r>
+    </w:p>
+    <w:p/>
     <w:p>
       <w:pPr>
         <w:pStyle w:val="ListParagraph"/>
@@ -782,38 +865,41 @@
         <w:rPr>
           <w:b/>
           <w:u w:val="single"/>
-          <w:lang w:val="en-US"/>
-        </w:rPr>
-      </w:pPr>
-      <w:r>
-        <w:rPr>
-          <w:b/>
-          <w:u w:val="single"/>
-          <w:lang w:val="en-US"/>
-        </w:rPr>
-        <w:t>What are the phases of a TCP connection?</w:t>
-      </w:r>
-    </w:p>
-    <w:p>
-      <w:pPr>
-        <w:rPr>
-          <w:lang w:val="en-US"/>
-        </w:rPr>
-      </w:pPr>
-      <w:r>
-        <w:rPr>
-          <w:lang w:val="en-US"/>
-        </w:rPr>
-        <w:t>??</w:t>
-      </w:r>
-    </w:p>
-    <w:p>
-      <w:pPr>
-        <w:rPr>
-          <w:lang w:val="en-US"/>
-        </w:rPr>
-      </w:pPr>
-    </w:p>
+        </w:rPr>
+      </w:pPr>
+      <w:r>
+        <w:rPr>
+          <w:b/>
+          <w:u w:val="single"/>
+        </w:rPr>
+        <w:t>Quais as fases da conexão TCP</w:t>
+      </w:r>
+      <w:r>
+        <w:rPr>
+          <w:b/>
+          <w:u w:val="single"/>
+        </w:rPr>
+        <w:t>?</w:t>
+      </w:r>
+    </w:p>
+    <w:p>
+      <w:pPr>
+        <w:jc w:val="both"/>
+      </w:pPr>
+      <w:r>
+        <w:t>Uma conexão TCP tem três fases: o estabelecimento da conexão</w:t>
+      </w:r>
+      <w:r>
+        <w:t>,</w:t>
+      </w:r>
+      <w:r>
+        <w:t xml:space="preserve"> troca de dados</w:t>
+      </w:r>
+      <w:r>
+        <w:t xml:space="preserve"> e encerramento da conexão.</w:t>
+      </w:r>
+    </w:p>
+    <w:p/>
     <w:p>
       <w:pPr>
         <w:pStyle w:val="ListParagraph"/>
@@ -821,6 +907,7 @@
           <w:ilvl w:val="0"/>
           <w:numId w:val="1"/>
         </w:numPr>
+        <w:jc w:val="both"/>
         <w:rPr>
           <w:b/>
           <w:u w:val="single"/>
@@ -831,249 +918,292 @@
         <w:rPr>
           <w:b/>
           <w:u w:val="single"/>
-          <w:lang w:val="en-US"/>
-        </w:rPr>
-        <w:t xml:space="preserve">How does the ARQ TCP mechanism work? What are the relevant TCP fields? </w:t>
+        </w:rPr>
+        <w:t xml:space="preserve">Como é que o mecanismo </w:t>
+      </w:r>
+      <w:r>
+        <w:rPr>
+          <w:b/>
+          <w:u w:val="single"/>
+        </w:rPr>
+        <w:t>ARQ TCP</w:t>
+      </w:r>
+      <w:r>
+        <w:rPr>
+          <w:b/>
+          <w:u w:val="single"/>
+        </w:rPr>
+        <w:t xml:space="preserve"> funciona</w:t>
+      </w:r>
+      <w:r>
+        <w:rPr>
+          <w:b/>
+          <w:u w:val="single"/>
+        </w:rPr>
+        <w:t xml:space="preserve">? </w:t>
+      </w:r>
+      <w:r>
+        <w:rPr>
+          <w:b/>
+          <w:highlight w:val="yellow"/>
+          <w:u w:val="single"/>
+        </w:rPr>
+        <w:t xml:space="preserve">Quais os campos </w:t>
+      </w:r>
+      <w:r>
+        <w:rPr>
+          <w:b/>
+          <w:highlight w:val="yellow"/>
+          <w:u w:val="single"/>
+        </w:rPr>
+        <w:t xml:space="preserve">TCP </w:t>
+      </w:r>
+      <w:r>
+        <w:rPr>
+          <w:b/>
+          <w:highlight w:val="yellow"/>
+          <w:u w:val="single"/>
+        </w:rPr>
+        <w:t>relevantes</w:t>
+      </w:r>
+      <w:r>
+        <w:rPr>
+          <w:b/>
+          <w:highlight w:val="yellow"/>
+          <w:u w:val="single"/>
+        </w:rPr>
+        <w:t xml:space="preserve">? </w:t>
+      </w:r>
+      <w:r>
+        <w:rPr>
+          <w:b/>
+          <w:highlight w:val="yellow"/>
+          <w:u w:val="single"/>
+        </w:rPr>
+        <w:t xml:space="preserve">Qual a informação relevante observada nos </w:t>
+      </w:r>
+      <w:r>
+        <w:rPr>
+          <w:b/>
+          <w:highlight w:val="yellow"/>
+          <w:u w:val="single"/>
+          <w:lang w:val="en-GB"/>
+        </w:rPr>
+        <w:t>logs?</w:t>
+      </w:r>
+    </w:p>
+    <w:p>
+      <w:pPr>
+        <w:jc w:val="both"/>
+      </w:pPr>
+      <w:r>
+        <w:t xml:space="preserve">O </w:t>
+      </w:r>
+      <w:r>
+        <w:t>TCP (</w:t>
       </w:r>
       <w:proofErr w:type="spellStart"/>
       <w:r>
         <w:rPr>
-          <w:b/>
-          <w:u w:val="single"/>
-        </w:rPr>
-        <w:t>What</w:t>
+          <w:i/>
+        </w:rPr>
+        <w:t>Transmission</w:t>
       </w:r>
       <w:proofErr w:type="spellEnd"/>
       <w:r>
         <w:rPr>
-          <w:b/>
-          <w:u w:val="single"/>
+          <w:i/>
         </w:rPr>
         <w:t xml:space="preserve"> </w:t>
       </w:r>
       <w:proofErr w:type="spellStart"/>
       <w:r>
         <w:rPr>
-          <w:b/>
-          <w:u w:val="single"/>
-        </w:rPr>
-        <w:t>relevant</w:t>
+          <w:i/>
+        </w:rPr>
+        <w:t>Control</w:t>
       </w:r>
       <w:proofErr w:type="spellEnd"/>
       <w:r>
         <w:rPr>
-          <w:b/>
-          <w:u w:val="single"/>
+          <w:i/>
         </w:rPr>
         <w:t xml:space="preserve"> </w:t>
       </w:r>
       <w:proofErr w:type="spellStart"/>
       <w:r>
         <w:rPr>
-          <w:b/>
-          <w:u w:val="single"/>
-        </w:rPr>
-        <w:t>information</w:t>
+          <w:i/>
+        </w:rPr>
+        <w:t>Protocol</w:t>
       </w:r>
       <w:proofErr w:type="spellEnd"/>
       <w:r>
-        <w:rPr>
-          <w:b/>
-          <w:u w:val="single"/>
-        </w:rPr>
-        <w:t xml:space="preserve"> can </w:t>
+        <w:t>) utiliza o mecanismo ARQ (</w:t>
       </w:r>
       <w:proofErr w:type="spellStart"/>
       <w:r>
         <w:rPr>
-          <w:b/>
-          <w:u w:val="single"/>
-        </w:rPr>
-        <w:t>be</w:t>
+          <w:i/>
+        </w:rPr>
+        <w:t>Automatic</w:t>
       </w:r>
       <w:proofErr w:type="spellEnd"/>
       <w:r>
         <w:rPr>
-          <w:b/>
-          <w:u w:val="single"/>
+          <w:i/>
         </w:rPr>
         <w:t xml:space="preserve"> </w:t>
       </w:r>
       <w:proofErr w:type="spellStart"/>
       <w:r>
         <w:rPr>
-          <w:b/>
-          <w:u w:val="single"/>
-        </w:rPr>
-        <w:t>observed</w:t>
+          <w:i/>
+        </w:rPr>
+        <w:t>Repeat</w:t>
       </w:r>
       <w:proofErr w:type="spellEnd"/>
       <w:r>
         <w:rPr>
-          <w:b/>
-          <w:u w:val="single"/>
-        </w:rPr>
-        <w:t xml:space="preserve"> in </w:t>
+          <w:i/>
+        </w:rPr>
+        <w:t xml:space="preserve"> </w:t>
       </w:r>
       <w:proofErr w:type="spellStart"/>
       <w:r>
         <w:rPr>
-          <w:b/>
-          <w:u w:val="single"/>
-        </w:rPr>
-        <w:t>the</w:t>
+          <w:i/>
+        </w:rPr>
+        <w:t>Request</w:t>
       </w:r>
       <w:proofErr w:type="spellEnd"/>
       <w:r>
-        <w:rPr>
-          <w:b/>
-          <w:u w:val="single"/>
-        </w:rPr>
+        <w:t>)</w:t>
+      </w:r>
+      <w:r>
+        <w:t xml:space="preserve">. Este </w:t>
+      </w:r>
+      <w:r>
+        <w:t>consiste no controlo de erros na transmiss</w:t>
+      </w:r>
+      <w:r>
+        <w:t>ã</w:t>
+      </w:r>
+      <w:r>
+        <w:t>o de dados</w:t>
+      </w:r>
+      <w:r>
+        <w:t>.</w:t>
+      </w:r>
+      <w:r>
+        <w:t xml:space="preserve"> Para tal,</w:t>
+      </w:r>
+      <w:r>
+        <w:t xml:space="preserve"> utiliza </w:t>
+      </w:r>
+      <w:proofErr w:type="spellStart"/>
+      <w:r>
+        <w:rPr>
+          <w:b/>
+          <w:i/>
+        </w:rPr>
+        <w:t>acknowledgments</w:t>
+      </w:r>
+      <w:proofErr w:type="spellEnd"/>
+      <w:r>
+        <w:t>, que são mensagens envia</w:t>
+      </w:r>
+      <w:r>
+        <w:t>das pelo rece</w:t>
+      </w:r>
+      <w:bookmarkStart w:id="0" w:name="_GoBack"/>
+      <w:bookmarkEnd w:id="0"/>
+      <w:r>
+        <w:t xml:space="preserve">tor </w:t>
+      </w:r>
+      <w:r>
+        <w:t xml:space="preserve">que indicam que a trama foi recebida corretamente, </w:t>
+      </w:r>
+      <w:r>
+        <w:t xml:space="preserve">e </w:t>
+      </w:r>
+      <w:proofErr w:type="spellStart"/>
+      <w:r>
+        <w:rPr>
+          <w:b/>
+          <w:i/>
+        </w:rPr>
+        <w:t>timeouts</w:t>
+      </w:r>
+      <w:proofErr w:type="spellEnd"/>
+      <w:r>
+        <w:t xml:space="preserve">, que é o </w:t>
+      </w:r>
+      <w:r>
+        <w:t xml:space="preserve">tempo </w:t>
+      </w:r>
+      <w:r>
+        <w:t>máximo de espera</w:t>
+      </w:r>
+      <w:r>
+        <w:t xml:space="preserve"> por um </w:t>
+      </w:r>
+      <w:proofErr w:type="spellStart"/>
+      <w:r>
+        <w:rPr>
+          <w:i/>
+        </w:rPr>
+        <w:t>acknowledgment</w:t>
+      </w:r>
+      <w:proofErr w:type="spellEnd"/>
+      <w:r>
+        <w:t>.</w:t>
+      </w:r>
+      <w:r>
+        <w:t xml:space="preserve"> No caso de um </w:t>
+      </w:r>
+      <w:proofErr w:type="spellStart"/>
+      <w:r>
+        <w:rPr>
+          <w:i/>
+        </w:rPr>
+        <w:t>acknowledgment</w:t>
+      </w:r>
+      <w:proofErr w:type="spellEnd"/>
+      <w:r>
         <w:t xml:space="preserve"> </w:t>
       </w:r>
+      <w:r>
+        <w:t xml:space="preserve">não ser recebido </w:t>
+      </w:r>
+      <w:r>
+        <w:t xml:space="preserve">antes do </w:t>
+      </w:r>
       <w:proofErr w:type="spellStart"/>
       <w:r>
         <w:rPr>
-          <w:b/>
-          <w:u w:val="single"/>
-        </w:rPr>
-        <w:t>logs</w:t>
+          <w:i/>
+        </w:rPr>
+        <w:t>timeout</w:t>
       </w:r>
       <w:proofErr w:type="spellEnd"/>
       <w:r>
-        <w:rPr>
-          <w:b/>
-          <w:u w:val="single"/>
-        </w:rPr>
-        <w:t>?</w:t>
-      </w:r>
-    </w:p>
-    <w:p>
-      <w:r>
-        <w:t xml:space="preserve">O </w:t>
-      </w:r>
-      <w:proofErr w:type="spellStart"/>
-      <w:r>
-        <w:t>Transmission</w:t>
-      </w:r>
-      <w:proofErr w:type="spellEnd"/>
+        <w:t>, a trama é retransmitida até</w:t>
+      </w:r>
+      <w:r>
+        <w:t xml:space="preserve"> este ser recebido</w:t>
+      </w:r>
+      <w:r>
+        <w:t>.</w:t>
+      </w:r>
+      <w:r>
+        <w:t xml:space="preserve"> Assim, é garantida</w:t>
+      </w:r>
       <w:r>
         <w:t xml:space="preserve"> </w:t>
       </w:r>
-      <w:proofErr w:type="spellStart"/>
-      <w:r>
-        <w:t>Control</w:t>
-      </w:r>
-      <w:proofErr w:type="spellEnd"/>
-      <w:r>
-        <w:t xml:space="preserve"> </w:t>
-      </w:r>
-      <w:proofErr w:type="spellStart"/>
-      <w:r>
-        <w:t>Protocol</w:t>
-      </w:r>
-      <w:proofErr w:type="spellEnd"/>
-      <w:r>
-        <w:t xml:space="preserve"> </w:t>
-      </w:r>
-      <w:r>
-        <w:t xml:space="preserve">(TCP) utiliza o mecanismo </w:t>
-      </w:r>
-      <w:proofErr w:type="spellStart"/>
-      <w:r>
-        <w:t>Auto</w:t>
-      </w:r>
-      <w:r>
-        <w:t>matic</w:t>
-      </w:r>
-      <w:proofErr w:type="spellEnd"/>
-      <w:r>
-        <w:t xml:space="preserve"> </w:t>
-      </w:r>
-      <w:proofErr w:type="spellStart"/>
-      <w:r>
-        <w:t>Repeat</w:t>
-      </w:r>
-      <w:proofErr w:type="spellEnd"/>
-      <w:r>
-        <w:t xml:space="preserve"> </w:t>
-      </w:r>
-      <w:proofErr w:type="spellStart"/>
-      <w:r>
-        <w:t>Request</w:t>
-      </w:r>
-      <w:proofErr w:type="spellEnd"/>
-      <w:r>
-        <w:t xml:space="preserve"> (ARQ). Este mé</w:t>
-      </w:r>
-      <w:r>
-        <w:t>todo consiste no controlo de erros na transmiss</w:t>
-      </w:r>
-      <w:r>
-        <w:t>ã</w:t>
-      </w:r>
-      <w:r>
-        <w:t xml:space="preserve">o de dados. Para isso utiliza </w:t>
-      </w:r>
-      <w:proofErr w:type="spellStart"/>
-      <w:r>
-        <w:t>acknowledgments</w:t>
-      </w:r>
-      <w:proofErr w:type="spellEnd"/>
-      <w:r>
-        <w:t xml:space="preserve"> (mensagens envia- das pelo recetor indicando que a trama de dados foi recebida corretamente) e </w:t>
-      </w:r>
-      <w:proofErr w:type="spellStart"/>
-      <w:r>
-        <w:t>timeouts</w:t>
-      </w:r>
-      <w:proofErr w:type="spellEnd"/>
-      <w:r>
-        <w:t xml:space="preserve"> (tempo permitido para esperar por um </w:t>
-      </w:r>
-      <w:proofErr w:type="spellStart"/>
-      <w:r>
-        <w:t>acknowledgment</w:t>
-      </w:r>
-      <w:proofErr w:type="spellEnd"/>
-      <w:r>
-        <w:t>), de forma a ga</w:t>
-      </w:r>
-      <w:r>
-        <w:t>rantir uma transmissão confiável através do serviço não confiável. Se nã</w:t>
-      </w:r>
-      <w:r>
-        <w:t xml:space="preserve">o for recebido um </w:t>
-      </w:r>
-      <w:proofErr w:type="spellStart"/>
-      <w:r>
-        <w:t>acknowledgm</w:t>
-      </w:r>
-      <w:r>
-        <w:t>ent</w:t>
-      </w:r>
-      <w:proofErr w:type="spellEnd"/>
-      <w:r>
-        <w:t xml:space="preserve"> antes do </w:t>
-      </w:r>
-      <w:proofErr w:type="spellStart"/>
-      <w:r>
-        <w:t>timeout</w:t>
-      </w:r>
-      <w:proofErr w:type="spellEnd"/>
-      <w:r>
-        <w:t>, a trama é retransmitida até</w:t>
-      </w:r>
-      <w:r>
-        <w:t xml:space="preserve"> ser recebido um </w:t>
-      </w:r>
-      <w:proofErr w:type="spellStart"/>
-      <w:r>
-        <w:t>acknowledgment</w:t>
-      </w:r>
-      <w:proofErr w:type="spellEnd"/>
-      <w:r>
-        <w:t>.</w:t>
+      <w:r>
+        <w:t>uma transmissão confiável.</w:t>
       </w:r>
     </w:p>
     <w:p>
@@ -1088,36 +1218,26 @@
           <w:ilvl w:val="0"/>
           <w:numId w:val="1"/>
         </w:numPr>
-        <w:rPr>
-          <w:b/>
-          <w:u w:val="single"/>
-          <w:lang w:val="en-US"/>
-        </w:rPr>
-      </w:pPr>
-      <w:r>
-        <w:rPr>
-          <w:b/>
-          <w:u w:val="single"/>
-          <w:lang w:val="en-US"/>
-        </w:rPr>
-        <w:t xml:space="preserve">How does the TCP congestion control mechanism work? What are the relevant fields. How did the throughput of the data connection evolve along the time? </w:t>
-      </w:r>
-      <w:r>
-        <w:rPr>
-          <w:b/>
-          <w:u w:val="single"/>
-        </w:rPr>
-        <w:t xml:space="preserve">Is </w:t>
-      </w:r>
-      <w:proofErr w:type="spellStart"/>
-      <w:r>
-        <w:rPr>
-          <w:b/>
-          <w:u w:val="single"/>
-        </w:rPr>
-        <w:t>it</w:t>
-      </w:r>
-      <w:proofErr w:type="spellEnd"/>
+        <w:jc w:val="both"/>
+        <w:rPr>
+          <w:b/>
+          <w:u w:val="single"/>
+        </w:rPr>
+      </w:pPr>
+      <w:r>
+        <w:rPr>
+          <w:b/>
+          <w:u w:val="single"/>
+        </w:rPr>
+        <w:t>Como é que o mecanismo de</w:t>
+      </w:r>
+      <w:r>
+        <w:rPr>
+          <w:b/>
+          <w:u w:val="single"/>
+        </w:rPr>
+        <w:t xml:space="preserve"> controlo de</w:t>
+      </w:r>
       <w:r>
         <w:rPr>
           <w:b/>
@@ -1125,93 +1245,96 @@
         </w:rPr>
         <w:t xml:space="preserve"> </w:t>
       </w:r>
-      <w:proofErr w:type="spellStart"/>
-      <w:r>
-        <w:rPr>
-          <w:b/>
-          <w:u w:val="single"/>
-        </w:rPr>
-        <w:t>according</w:t>
-      </w:r>
-      <w:proofErr w:type="spellEnd"/>
-      <w:r>
-        <w:rPr>
-          <w:b/>
-          <w:u w:val="single"/>
-        </w:rPr>
+      <w:r>
+        <w:rPr>
+          <w:b/>
+          <w:u w:val="single"/>
+        </w:rPr>
+        <w:t>congestão</w:t>
+      </w:r>
+      <w:r>
+        <w:rPr>
+          <w:b/>
+          <w:u w:val="single"/>
+        </w:rPr>
+        <w:t xml:space="preserve"> TCP </w:t>
+      </w:r>
+      <w:r>
+        <w:rPr>
+          <w:b/>
+          <w:u w:val="single"/>
+        </w:rPr>
+        <w:t>funciona</w:t>
+      </w:r>
+      <w:r>
+        <w:rPr>
+          <w:b/>
+          <w:u w:val="single"/>
+        </w:rPr>
+        <w:t xml:space="preserve">? </w:t>
+      </w:r>
+      <w:r>
+        <w:rPr>
+          <w:b/>
+          <w:highlight w:val="yellow"/>
+          <w:u w:val="single"/>
+        </w:rPr>
+        <w:t>Como é que o fluxo de dados da conexão evoluiu ao longo do tempo</w:t>
+      </w:r>
+      <w:r>
+        <w:rPr>
+          <w:b/>
+          <w:highlight w:val="yellow"/>
+          <w:u w:val="single"/>
+        </w:rPr>
+        <w:t xml:space="preserve">? </w:t>
+      </w:r>
+      <w:r>
+        <w:rPr>
+          <w:b/>
+          <w:highlight w:val="yellow"/>
+          <w:u w:val="single"/>
+        </w:rPr>
+        <w:t xml:space="preserve">Está de acordo com o mecanismo de controlo de </w:t>
+      </w:r>
+      <w:r>
+        <w:rPr>
+          <w:b/>
+          <w:highlight w:val="yellow"/>
+          <w:u w:val="single"/>
+        </w:rPr>
+        <w:t xml:space="preserve">congestão </w:t>
+      </w:r>
+      <w:r>
+        <w:rPr>
+          <w:b/>
+          <w:highlight w:val="yellow"/>
+          <w:u w:val="single"/>
+        </w:rPr>
+        <w:t>TCP?</w:t>
+      </w:r>
+    </w:p>
+    <w:p>
+      <w:pPr>
+        <w:jc w:val="both"/>
+      </w:pPr>
+      <w:r>
+        <w:t>O mecanismo de</w:t>
+      </w:r>
+      <w:r>
+        <w:t xml:space="preserve"> contro</w:t>
+      </w:r>
+      <w:r>
+        <w:t>lo de congestão</w:t>
+      </w:r>
+      <w:r>
         <w:t xml:space="preserve"> </w:t>
       </w:r>
-      <w:proofErr w:type="spellStart"/>
-      <w:r>
-        <w:rPr>
-          <w:b/>
-          <w:u w:val="single"/>
-        </w:rPr>
-        <w:t>the</w:t>
-      </w:r>
-      <w:proofErr w:type="spellEnd"/>
-      <w:r>
-        <w:rPr>
-          <w:b/>
-          <w:u w:val="single"/>
-        </w:rPr>
-        <w:t xml:space="preserve"> TCP </w:t>
-      </w:r>
-      <w:proofErr w:type="spellStart"/>
-      <w:r>
-        <w:rPr>
-          <w:b/>
-          <w:u w:val="single"/>
-        </w:rPr>
-        <w:t>congestion</w:t>
-      </w:r>
-      <w:proofErr w:type="spellEnd"/>
-      <w:r>
-        <w:rPr>
-          <w:b/>
-          <w:u w:val="single"/>
-        </w:rPr>
-        <w:t xml:space="preserve"> </w:t>
-      </w:r>
-      <w:proofErr w:type="spellStart"/>
-      <w:r>
-        <w:rPr>
-          <w:b/>
-          <w:u w:val="single"/>
-        </w:rPr>
-        <w:t>control</w:t>
-      </w:r>
-      <w:proofErr w:type="spellEnd"/>
-      <w:r>
-        <w:rPr>
-          <w:b/>
-          <w:u w:val="single"/>
-        </w:rPr>
-        <w:t xml:space="preserve"> </w:t>
-      </w:r>
-      <w:proofErr w:type="spellStart"/>
-      <w:r>
-        <w:rPr>
-          <w:b/>
-          <w:u w:val="single"/>
-        </w:rPr>
-        <w:t>mechanism</w:t>
-      </w:r>
-      <w:proofErr w:type="spellEnd"/>
-      <w:r>
-        <w:rPr>
-          <w:b/>
-          <w:u w:val="single"/>
-        </w:rPr>
-        <w:t>?</w:t>
-      </w:r>
-    </w:p>
-    <w:p>
-      <w:r>
-        <w:t>Para fazer o contro</w:t>
-      </w:r>
-      <w:r>
-        <w:t>lo de congestão, o TCP mantém uma janela de congestã</w:t>
+      <w:r>
+        <w:t>é feito quando</w:t>
+      </w:r>
+      <w:r>
+        <w:t xml:space="preserve"> o TCP mantém uma janela de congestã</w:t>
       </w:r>
       <w:r>
         <w:t>o que consiste numa esti</w:t>
@@ -1259,21 +1382,67 @@
         <w:rPr>
           <w:b/>
           <w:u w:val="single"/>
-          <w:lang w:val="en-US"/>
-        </w:rPr>
-      </w:pPr>
-      <w:r>
-        <w:rPr>
-          <w:b/>
-          <w:u w:val="single"/>
-          <w:lang w:val="en-US"/>
-        </w:rPr>
-        <w:t>Is the throughput of a TCP data connections disturbed by the appearance of a second TCP connection? How?</w:t>
-      </w:r>
-    </w:p>
-    <w:p>
-      <w:r>
-        <w:t>A transferência de dados em simultâneo pode levar a uma queda na taxa de transmissão, uma vez que a taxa de transferência</w:t>
+        </w:rPr>
+      </w:pPr>
+      <w:r>
+        <w:rPr>
+          <w:b/>
+          <w:u w:val="single"/>
+        </w:rPr>
+        <w:t>De que forma é afetada a</w:t>
+      </w:r>
+      <w:r>
+        <w:rPr>
+          <w:b/>
+          <w:u w:val="single"/>
+        </w:rPr>
+        <w:t xml:space="preserve"> conex</w:t>
+      </w:r>
+      <w:r>
+        <w:rPr>
+          <w:b/>
+          <w:u w:val="single"/>
+        </w:rPr>
+        <w:t xml:space="preserve">ão de dados TCP pelo aparecimento </w:t>
+      </w:r>
+      <w:r>
+        <w:rPr>
+          <w:b/>
+          <w:u w:val="single"/>
+        </w:rPr>
+        <w:t>de uma segunda conexão TCP</w:t>
+      </w:r>
+      <w:r>
+        <w:rPr>
+          <w:b/>
+          <w:u w:val="single"/>
+        </w:rPr>
+        <w:t xml:space="preserve">? </w:t>
+      </w:r>
+      <w:r>
+        <w:rPr>
+          <w:b/>
+          <w:u w:val="single"/>
+        </w:rPr>
+        <w:t>Como</w:t>
+      </w:r>
+      <w:r>
+        <w:rPr>
+          <w:b/>
+          <w:u w:val="single"/>
+        </w:rPr>
+        <w:t>?</w:t>
+      </w:r>
+    </w:p>
+    <w:p>
+      <w:pPr>
+        <w:jc w:val="both"/>
+      </w:pPr>
+      <w:r>
+        <w:t xml:space="preserve">Com o aparecimento de uma segunda conexão TCP, a existência de uma </w:t>
+      </w:r>
+      <w:r>
+        <w:t>transferência de dados em simultâneo pode levar a uma queda na taxa de transmissão, uma vez que a taxa de transferência</w:t>
       </w:r>
       <w:r>
         <w:t xml:space="preserve"> é</w:t>

</xml_diff>